<commit_message>
try with markdown - worked with gather to export csv
</commit_message>
<xml_diff>
--- a/outputs/UAE auratus.docx
+++ b/outputs/UAE auratus.docx
@@ -2,35 +2,198 @@
 <file path=word/document.xml><?xml version="1.0" encoding="utf-8"?>
 <w:document xmlns:wpc="http://schemas.microsoft.com/office/word/2010/wordprocessingCanvas" xmlns:cx="http://schemas.microsoft.com/office/drawing/2014/chartex" xmlns:cx1="http://schemas.microsoft.com/office/drawing/2015/9/8/chartex" xmlns:cx2="http://schemas.microsoft.com/office/drawing/2015/10/21/chartex" xmlns:cx3="http://schemas.microsoft.com/office/drawing/2016/5/9/chartex" xmlns:cx4="http://schemas.microsoft.com/office/drawing/2016/5/10/chartex" xmlns:cx5="http://schemas.microsoft.com/office/drawing/2016/5/11/chartex" xmlns:cx6="http://schemas.microsoft.com/office/drawing/2016/5/12/chartex" xmlns:cx7="http://schemas.microsoft.com/office/drawing/2016/5/13/chartex" xmlns:cx8="http://schemas.microsoft.com/office/drawing/2016/5/14/chartex" xmlns:mc="http://schemas.openxmlformats.org/markup-compatibility/2006" xmlns:aink="http://schemas.microsoft.com/office/drawing/2016/ink" xmlns:am3d="http://schemas.microsoft.com/office/drawing/2017/model3d" xmlns:o="urn:schemas-microsoft-com:office:office" xmlns:r="http://schemas.openxmlformats.org/officeDocument/2006/relationships" xmlns:m="http://schemas.openxmlformats.org/officeDocument/2006/math" xmlns:v="urn:schemas-microsoft-com:vml" xmlns:wp14="http://schemas.microsoft.com/office/word/2010/wordprocessingDrawing" xmlns:wp="http://schemas.openxmlformats.org/drawingml/2006/wordprocessingDrawing" xmlns:w10="urn:schemas-microsoft-com:office:word" xmlns:w="http://schemas.openxmlformats.org/wordprocessingml/2006/main" xmlns:w14="http://schemas.microsoft.com/office/word/2010/wordml" xmlns:w15="http://schemas.microsoft.com/office/word/2012/wordml" xmlns:w16cid="http://schemas.microsoft.com/office/word/2016/wordml/cid" xmlns:w16se="http://schemas.microsoft.com/office/word/2015/wordml/symex" xmlns:wpg="http://schemas.microsoft.com/office/word/2010/wordprocessingGroup" xmlns:wpi="http://schemas.microsoft.com/office/word/2010/wordprocessingInk" xmlns:wne="http://schemas.microsoft.com/office/word/2006/wordml" xmlns:wps="http://schemas.microsoft.com/office/word/2010/wordprocessingShape" mc:Ignorable="w14 w15 w16se w16cid wp14">
   <w:body>
-    <w:p>
-      <w:r>
-        <w:t>auratus.2</w:t>
-      </w:r>
-    </w:p>
+    <w:tbl>
+      <w:tblPr>
+        <w:tblW w:w="9360" w:type="dxa"/>
+        <w:tblLook w:val="04A0" w:firstRow="1" w:lastRow="0" w:firstColumn="1" w:lastColumn="0" w:noHBand="0" w:noVBand="1"/>
+      </w:tblPr>
+      <w:tblGrid>
+        <w:gridCol w:w="9360"/>
+      </w:tblGrid>
+      <w:tr>
+        <w:trPr>
+          <w:trHeight w:val="260"/>
+        </w:trPr>
+        <w:tc>
+          <w:tcPr>
+            <w:tcW w:w="9360" w:type="dxa"/>
+            <w:tcBorders>
+              <w:top w:val="nil"/>
+              <w:left w:val="nil"/>
+              <w:bottom w:val="nil"/>
+              <w:right w:val="nil"/>
+            </w:tcBorders>
+            <w:shd w:val="clear" w:color="auto" w:fill="auto"/>
+            <w:noWrap/>
+            <w:vAlign w:val="bottom"/>
+            <w:hideMark/>
+          </w:tcPr>
+          <w:p>
+            <w:pPr>
+              <w:rPr>
+                <w:rFonts w:ascii="Arial" w:eastAsia="Times New Roman" w:hAnsi="Arial" w:cs="Arial"/>
+                <w:color w:val="000000"/>
+                <w:sz w:val="20"/>
+                <w:szCs w:val="20"/>
+                <w:lang w:val="en-CA"/>
+              </w:rPr>
+            </w:pPr>
+            <w:r>
+              <w:rPr>
+                <w:rFonts w:ascii="Arial" w:eastAsia="Times New Roman" w:hAnsi="Arial" w:cs="Arial"/>
+                <w:color w:val="000000"/>
+                <w:sz w:val="20"/>
+                <w:szCs w:val="20"/>
+                <w:lang w:val="en-CA"/>
+              </w:rPr>
+              <w:t>auratus.1</w:t>
+            </w:r>
+          </w:p>
+        </w:tc>
+      </w:tr>
+      <w:tr>
+        <w:trPr>
+          <w:trHeight w:val="260"/>
+        </w:trPr>
+        <w:tc>
+          <w:tcPr>
+            <w:tcW w:w="9360" w:type="dxa"/>
+            <w:tcBorders>
+              <w:top w:val="nil"/>
+              <w:left w:val="nil"/>
+              <w:bottom w:val="nil"/>
+              <w:right w:val="nil"/>
+            </w:tcBorders>
+            <w:shd w:val="clear" w:color="auto" w:fill="auto"/>
+            <w:noWrap/>
+            <w:vAlign w:val="bottom"/>
+            <w:hideMark/>
+          </w:tcPr>
+          <w:p>
+            <w:pPr>
+              <w:rPr>
+                <w:rFonts w:ascii="Arial" w:eastAsia="Times New Roman" w:hAnsi="Arial" w:cs="Arial"/>
+                <w:color w:val="000000"/>
+                <w:sz w:val="20"/>
+                <w:szCs w:val="20"/>
+                <w:lang w:val="en-CA"/>
+              </w:rPr>
+            </w:pPr>
+            <w:r>
+              <w:rPr>
+                <w:rFonts w:ascii="Arial" w:eastAsia="Times New Roman" w:hAnsi="Arial" w:cs="Arial"/>
+                <w:color w:val="000000"/>
+                <w:sz w:val="20"/>
+                <w:szCs w:val="20"/>
+                <w:lang w:val="en-CA"/>
+              </w:rPr>
+              <w:t>Length: approx. 2mm - 2.5mm. Body color: iridescent, head green with gold tinge, thorax blue-green, brown gaster with blue-green reflections ; raised smnooth tubercle bright red and yellow; dorsellum band iridescent blue-green. Legs: coxae green, pro-, meso femora and tibiae brown to yellow, lighter on distad and inner surfaces, hind femora with blue-green reflections, tarsi yellow. Antenna: scape brown; pedicel brown; flagellum brown. Head, in frontal view: quadrate, slightly wider than high, HW/HH approx. 1.3; in dorsal view transverse, width greater than twice length, HW/HL approx. 2.1-2.2; slightly wider than pronotum, HW/PW approx. 1.1.-1.2. Frontal carina: absent; Scrobal cavity: shallow, with sides of scrobal cavity expanded. Ocelli: normal size, wider than F1; POL long, a least twice OOL. conspicuously swollen ridge originating from between median and lateral ocelli towards lower eye margin; rounded behind, slightly invaginated towards median ocellus; interocellular region with alveolae around ocelli, with strong transverse costulae, anterior costulae recurved towards median ocellus, without distinct posterior carina. Outer orbits, sculpture at mid-eye height: imbricate, stronger costulae behind. Inner orbits: in lateral view expanded, gradually narrowing from top to middle of eye; sculpture coriaceous. Malar space: about one-fifth eye height,  MS/EH approx. .2; malar sulcus distinct. Malar region, sculpture: glabrous, with weak piliferous puncta. Clypeus: transverse, much wider than high, CW/CH 2.1-2.2; lateral sulci strong and straight, strongly divergent; tentorial pits deep; epistomal sulcus deeper and more distinct than lateral sulci; straight or weakly concave; only slightly extended ventrad; lower margin convex, rounded. Supraclypeal area: longer, .6-.7 clypeus height. Female scape: long, about .6 EH; glabrous, without apical punctures. F1: longer than wide. Pedicel: longer than F1, PL/F1L approx. 1.3-1.7. Anellus: 0.5 F1L. Mesosoma in dorsal view (needs edit): approx. 1.1-1.2 maximum width; Pronotum in dorsal view: short, about one-quarter length of mesoscutum, PN/MSC .23-.26; shorter along midline, .7-.8 length laterad; anterior margin rounded, without a distinct edge. Lateral panel of pronotum (recode pappi collium): flat, with 2 rows punctures with coriarious patch, with rounded margin; with weak flange on pronotal panel at the level of mesothoracic spiracle; narrower than prepectus, LPN/PPT approx. 0.6. Prepectus: broad, in form of isosceles triangle, well separated from pronotal panel; glabrous, with many small foveae along dorsal and posterior margins. Raised smooth transverse tubercle: present. Midlobe of mesoscutum (sculpture): with angulate punctures and narrow interspaces, widened on anterior median mesoscutum. Lateral lobe of mesoscutum (sculpture): strongly coriaceous; weak rounded punctures, interstices wide, coriaceous, with few longitudinal rugae. Scutellum (length): equal in length to mesoscutum, SC/MSC approx. 1; with angulate punctures and narrow interspaces. Axilla (sculpture): alveolate dorsad, imbricate laterad. Axillula: short and triangular, only as long as width at base, glabrous. Propodeum: long, length along midline about one-third width of propodeum; alveolate-rugose laterad, delimited ventrad by plicae, dorsad by transverse band of foveae and long median carina; weakly imbricate, with weak foveae along thin median carina. Forewing with: postmarginal vein about 0.9-1 length of marginal vein. Petiole, with exposed dorsal suface: short and straplike, glabrous, light brown in colour, without raised dorsal surface. Gs1: not examined; acrosternite not examined. Gt2: glabrous, weakly concave. Gt3: glabrous.</w:t>
+            </w:r>
+          </w:p>
+        </w:tc>
+      </w:tr>
+    </w:tbl>
     <w:p/>
-    <w:p>
-      <w:r>
-        <w:t>Length:1.9mm - 2.1mm; Body color:iridiscent, golden head, pronotum, prepectus, and lateral lobes of mesoscutum with red tinge, red-purple mesoscutum and scutellum, blue-green lateral axillula, lateral axillae, and dorsal lateral lobes of mesoscutum, rest of thorax blue-violet, green-gold gaster; dorsellum band silver; raised smooth tubercle same color as mesoscutum; Legs:pro-coxae blue-purple or brown, meso- and hind-coxae blue-purple, fore- and hind femora blue-purple and brown, tibiae brown and purple, tarsi yellow; Antenna:scape brown, females with weak iridescent reflections; pedicel brown; flagellum yellow or brown; Head, in frontal view:quadrate, slightly wider than high, HW/HH 1.2-1.3; in dorsal view transverse, width greater than twice length, HW/HL 2.1-2.2; slightly wider than pronotum, HW/PW 1.1.-1.2; Frontal carina:absent; Scrobal cavity:shallow, with sides of scrobal cavity expanded; Ocelli:small, narrower than width of F1, add sunken?; POL:long, a least twice OOL; conspicuously swollen ridge originating from between median and lateral ocelli towards lower eye margin; rounded behind; interocellular region weakly rugose, with strong transverse costulae, with distinct posterior carina; Outer orbits, sculpture at mid-eye height:glabrous, with strong costulae behind; Inner orbits:in lateral view expanded, gradually narrowing from top to middle of eye; sculpture glabrous, smooth and shining; Malar space:long, greater than one-quarter eye height, MS/EH approx.0.3; malar sulcus distinct; Malar region, sculpture:glabrous, with weak piliferous puncta; Clypeus:subquadrate, wider than high, CW/CH 1.9; lateral sulci weak and straight, strongly divergent; tentorial pits deep; epistomal sulcus deeper and more distinct than lateral sulci; concave; only slightly extended ventrad; lower margin convex, rounded; Supraclypeal area:longer, .6-.7 clypeus height; Female scape:long, about .6 EH; glabrous, without apical punctures; Pedicel:longer than F1, PL/F1L 1.3-1.7; Anellus:0.5 F1L; Mesosoma in dorsal view (needs edit):about 1.1-1.2 maximum width; Pronotum in dorsal view:short, about one-quarter length of mesoscutum, PN/MSC .23-.26; shorter along midline, .7-.8 length laterad; anterior margin rounded, without a distinct edge; Lateral panel of pronotum (recode pappi collium):flat, with 3 rows punctures and coriarious patch, with few rugae running between punctures, with a angulate margin; about as wide as prepectus, LPN/PPT 0.9-1.0; Raised smooth transverse tubercle:present; Midlobe of mesoscutum (sculpture):with angulate punctures and narrow interspaces, widened and coriaceous on anterior mesoscutum; notauli indistinct; Lateral lobe of mesoscutum (sculpture):strongly coriaceous; weak rounded punctures, interstices wide, coriaceous, with few longitudinal rugae; with weak angulate punctures and narrow interspaces; Propodeum:long, length along midline about one-third width of propodeum; alveolate-rugose laterad, delimited ventrad by plicae, dorsad by transverse band of foveae and long median carina; Forewing with:postmarginal vein about 0.9-1 length of marginal vein; Petiole, with exposed dorsal suface:short and straplike, glabrous, light brown in colour, without raised dorsal surface; Gs1:not examined; acrosternite not examined; Gt2:glabrous, truncate, weakly coriaceous along midline near petiole, weakly imbricate laterad; Gt3:coriaceous laterad and coriaceous-punctuate dorsad, each puncture formed of two smaller punctures;</w:t>
-      </w:r>
-    </w:p>
     <w:p>
       <w:r>
         <w:br w:type="page"/>
       </w:r>
     </w:p>
+    <w:tbl>
+      <w:tblPr>
+        <w:tblW w:w="9360" w:type="dxa"/>
+        <w:tblLook w:val="04A0" w:firstRow="1" w:lastRow="0" w:firstColumn="1" w:lastColumn="0" w:noHBand="0" w:noVBand="1"/>
+      </w:tblPr>
+      <w:tblGrid>
+        <w:gridCol w:w="9360"/>
+      </w:tblGrid>
+      <w:tr>
+        <w:trPr>
+          <w:trHeight w:val="260"/>
+        </w:trPr>
+        <w:tc>
+          <w:tcPr>
+            <w:tcW w:w="9360" w:type="dxa"/>
+            <w:tcBorders>
+              <w:top w:val="nil"/>
+              <w:left w:val="nil"/>
+              <w:bottom w:val="nil"/>
+              <w:right w:val="nil"/>
+            </w:tcBorders>
+            <w:shd w:val="clear" w:color="auto" w:fill="auto"/>
+            <w:noWrap/>
+            <w:vAlign w:val="bottom"/>
+            <w:hideMark/>
+          </w:tcPr>
+          <w:p>
+            <w:pPr>
+              <w:rPr>
+                <w:rFonts w:ascii="Arial" w:eastAsia="Times New Roman" w:hAnsi="Arial" w:cs="Arial"/>
+                <w:color w:val="000000"/>
+                <w:sz w:val="20"/>
+                <w:szCs w:val="20"/>
+                <w:lang w:val="en-CA"/>
+              </w:rPr>
+            </w:pPr>
+            <w:r>
+              <w:rPr>
+                <w:rFonts w:ascii="Arial" w:eastAsia="Times New Roman" w:hAnsi="Arial" w:cs="Arial"/>
+                <w:color w:val="000000"/>
+                <w:sz w:val="20"/>
+                <w:szCs w:val="20"/>
+                <w:lang w:val="en-CA"/>
+              </w:rPr>
+              <w:lastRenderedPageBreak/>
+              <w:t>auratus.2</w:t>
+            </w:r>
+          </w:p>
+        </w:tc>
+      </w:tr>
+      <w:tr>
+        <w:trPr>
+          <w:trHeight w:val="260"/>
+        </w:trPr>
+        <w:tc>
+          <w:tcPr>
+            <w:tcW w:w="9360" w:type="dxa"/>
+            <w:tcBorders>
+              <w:top w:val="nil"/>
+              <w:left w:val="nil"/>
+              <w:bottom w:val="nil"/>
+              <w:right w:val="nil"/>
+            </w:tcBorders>
+            <w:shd w:val="clear" w:color="auto" w:fill="auto"/>
+            <w:noWrap/>
+            <w:vAlign w:val="bottom"/>
+            <w:hideMark/>
+          </w:tcPr>
+          <w:p>
+            <w:pPr>
+              <w:rPr>
+                <w:rFonts w:ascii="Arial" w:eastAsia="Times New Roman" w:hAnsi="Arial" w:cs="Arial"/>
+                <w:color w:val="000000"/>
+                <w:sz w:val="20"/>
+                <w:szCs w:val="20"/>
+                <w:lang w:val="en-CA"/>
+              </w:rPr>
+            </w:pPr>
+            <w:r>
+              <w:rPr>
+                <w:rFonts w:ascii="Arial" w:eastAsia="Times New Roman" w:hAnsi="Arial" w:cs="Arial"/>
+                <w:color w:val="000000"/>
+                <w:sz w:val="20"/>
+                <w:szCs w:val="20"/>
+                <w:lang w:val="en-CA"/>
+              </w:rPr>
+              <w:t>Length: approx. 2.5mm. Body color: iridiscent, head, pronotum, prepectus, and lateral sides of lateral lobes of mesoscutum gold and red, mesoscutum and scutellum red and black, rest of thorax blue-green or violet, gaster gold-green; raised smooth tubercle same color as mesoscutum; dorsellum band iridiscent blue. Legs: coxae, femora, and tibiae brown, lighter on distad and on inner surfaces, with weak violet reflections, stronger on hind femora, tarsi brown. Antenna: scape brown, females with weak iridescent reflections; pedicel brown; flagellum brown. Head, in frontal view: quadrate, slightly wider than high, HW/HH 1.2-1.3; in dorsal view transverse, width greater than twice length, HW/HL approx. 2.1-2.2; slightly wider than pronotum, HW/PW approx. 1.1.-1.2. Frontal carina: absent; Scrobal cavity: shallow, with sides of scrobal cavity expanded. Ocelli: small, about as wide as F1; POL long, a least twice OOL. conspicuously swollen ridge originating from between median and lateral ocelli towards lower eye margin; rounded behind; interocellular region weakly rugose, with strong transverse costulae, with distinct posterior carina. Outer orbits, sculpture at mid-eye height: glabrous, with strong costulae behind. Inner orbits: in lateral view expanded, gradually narrowing from top to middle of eye; sculpture glabrous, smooth and shining. Malar space: long, greater than one-quarter eye height, MS/EH approx.0.3; malar sulcus distinct. Malar region, sculpture: glabrous, with weak piliferous puncta. Clypeus: subquadrate, wider than high, CW/CH 1.9; lateral sulci weak and straight, strongly divergent; tentorial pits deep; epistomal sulcus deeper and more distinct than lateral sulci; concave; only slightly extended ventrad; lower margin convex, rounded. Supraclypeal area: longer, .6-.7 clypeus height. Female scape: long, about .6 EH; glabrous, without apical punctures. F1: longer than wide. Pedicel: longer than F1, PL/F1L approx. 1.3-1.7. Anellus: 0.3 F1L. Mesosoma in dorsal view (needs edit): approx. 1.1-1.2 maximum width; Pronotum in dorsal view: short, about one-quarter length of mesoscutum, PN/MSC .23-.26; shorter along midline, .7-.8 length laterad; anterior margin sharp, with a distinct edge. Lateral panel of pronotum (recode pappi collium): flat, with 3 to 2 rows punctures, with a angulate margin; without weak flange on pronotal panel at the level of mesothoracic spiracle; about as wide as prepectus, LPN/PPT approx. 1.0. Prepectus: broad, in form of isosceles triangle, well separated from pronotal panel; glabrous, with many small foveae along dorsal and posterior margins. Raised smooth transverse tubercle: present. Midlobe of mesoscutum (sculpture): with angulate punctures and narrow interspaces, widened and coriaceous on anterior mesoscutum. Lateral lobe of mesoscutum (sculpture): strongly coriaceous; weak rounded punctures, interstices wide, coriaceous, with few longitudinal rugae. Scutellum (length): equal in length to mesoscutum, SC/MSC approx. 1; with angulate punctures and narrow interspaces. Axilla (sculpture): densely alveolate dorsad, imbricate laterad. Axillula: short and triangular, only as long as width at base, glabrous. Propodeum: long, length along midline about one-third width of propodeum; alveolate-rugose laterad, delimited ventrad by plicae, dorsad by transverse band of foveae and long median carina; weakly imbricate, with weak foveae along thin median carina. Forewing with: postmarginal vein about 0.9-1 length of marginal vein. Petiole, with exposed dorsal suface: short and straplike, glabrous, light brown in colour, without raised dorsal surface. Gs1: not examined; acrosternite not examined. Gt2: glabrous, truncate, weakly coriaceous along midline, weakly imbricate laterad. Gt3: imbricate-punctuate dorsad and laterad, each puncture formed of two smaller punctures.</w:t>
+            </w:r>
+          </w:p>
+        </w:tc>
+      </w:tr>
+    </w:tbl>
     <w:p>
       <w:bookmarkStart w:id="0" w:name="_GoBack"/>
       <w:bookmarkEnd w:id="0"/>
-      <w:r>
-        <w:lastRenderedPageBreak/>
-        <w:t>auratus.1</w:t>
-      </w:r>
-    </w:p>
-    <w:p/>
-    <w:p>
-      <w:r>
-        <w:t>Length:1.9mm - 2.4mm; Body color:iridescent, blue-green with yellow tinge; dorsellum band iridescent blue-green; raised smnooth tubercle bright red and yellow; Legs:coxae green, pro- and meso femora brown, hind femora blue-green, tibiae brown to yellow, lighter on distad and inner surfaces, tarsi yellow; Antenna:scape brown; pedicel brown; flagellum yellow; Head, in frontal view:quadrate, slightly wider than high, HW/HH 1.3; in dorsal view transverse, width greater than twice length, HW/HL 2.1-2.2; slightly wider than pronotum, HW/PW 1.1.-1.2; Frontal carina:absent; Scrobal cavity:shallow, with sides of scrobal cavity expanded; Ocelli:normal size, as wide or wider than F1; POL:long, a least twice OOL; conspicuously swollen ridge originating from between median and lateral ocelli towards lower eye margin; rounded behind, slightly invaginated towards median ocellus; interocellular region with alveolae around ocelli, with strong transverse costulae, uppermost costulae strongly curved towards median ocellus, without distinct posterior carina; Outer orbits, sculpture at mid-eye height:imbricate, stronger costulae behind; Inner orbits:in lateral view expanded, gradually narrowing from top to middle of eye; sculpture coriaceous; Malar space:about one-fifth eye height,  MS/EH approx. .2; malar sulcus distinct; Malar region, sculpture:glabrous, with weak piliferous puncta; Clypeus:transverse, much wider than high, CW/CH 2.1-2.2; lateral sulci strong and straight, strongly divergent; tentorial pits deep; epistomal sulcus deeper and more distinct than lateral sulci; straight or weakly concave; only slightly extended ventrad; lower margin convex, rounded; Supraclypeal area:longer, .6-.7 clypeus height; Female scape:long, about .6 EH; glabrous, without apical punctures; Pedicel:longer than F1, PL/F1L 1.3-1.7; Anellus:0.5 F1L; Mesosoma in dorsal view (needs edit):about 1.1-1.2 maximum width; Pronotum in dorsal view:short, about one-quarter length of mesoscutum, PN/MSC .23-.26; shorter along midline, .7-.8 length laterad; anterior margin rounded, without a distinct edge; Lateral panel of pronotum (recode pappi collium):flat, with 2 rows punctures and coriarious patch with few rugae running between punctures, with flared margin; narrower than prepectus, LPN/PPT 0.6-0.7; Raised smooth transverse tubercle:present; Midlobe of mesoscutum (sculpture):with angulate punctures and narrow interspaces; Midlobe of mesoscutum (sculpture):with angulate punctures and narrow interspaces, widened on anterior median mesoscutum; notauli distinct; Lateral lobe of mesoscutum (sculpture):strongly coriaceous; weak rounded punctures, interstices wide, coriaceous, with few longitudinal rugae; with angulate punctures and narrow interspaces; Propodeum:long, length along midline about one-third width of propodeum; alveolate-rugose laterad, delimited ventrad by plicae, dorsad by transverse band of foveae and long median carina; Forewing with:postmarginal vein about 0.9-1 length of marginal vein; Petiole, with exposed dorsal suface:short and straplike, glabrous, light brown in colour, without raised dorsal surface; Gs1:not examined; acrosternite not examined; Gt2:glabrous, weakly concave; Gt3:glabrous;</w:t>
-      </w:r>
     </w:p>
     <w:sectPr>
       <w:pgSz w:w="12240" w:h="15840"/>
@@ -437,6 +600,7 @@
   <w:style w:type="character" w:default="1" w:styleId="DefaultParagraphFont">
     <w:name w:val="Default Paragraph Font"/>
     <w:uiPriority w:val="1"/>
+    <w:semiHidden/>
     <w:unhideWhenUsed/>
   </w:style>
   <w:style w:type="table" w:default="1" w:styleId="TableNormal">

</xml_diff>